<commit_message>
added users to usertest
</commit_message>
<xml_diff>
--- a/User test.docx
+++ b/User test.docx
@@ -1,141 +1,539 @@
 
 <file path=word/document.xml><?xml version="1.0" encoding="utf-8"?>
-<w:document xmlns:wpc="http://schemas.microsoft.com/office/word/2010/wordprocessingCanvas" xmlns:cx="http://schemas.microsoft.com/office/drawing/2014/chartex" xmlns:cx1="http://schemas.microsoft.com/office/drawing/2015/9/8/chartex" xmlns:cx2="http://schemas.microsoft.com/office/drawing/2015/10/21/chartex" xmlns:cx3="http://schemas.microsoft.com/office/drawing/2016/5/9/chartex" xmlns:cx4="http://schemas.microsoft.com/office/drawing/2016/5/10/chartex" xmlns:cx5="http://schemas.microsoft.com/office/drawing/2016/5/11/chartex" xmlns:cx6="http://schemas.microsoft.com/office/drawing/2016/5/12/chartex" xmlns:cx7="http://schemas.microsoft.com/office/drawing/2016/5/13/chartex" xmlns:cx8="http://schemas.microsoft.com/office/drawing/2016/5/14/chartex" xmlns:mc="http://schemas.openxmlformats.org/markup-compatibility/2006" xmlns:o="urn:schemas-microsoft-com:office:office" xmlns:r="http://schemas.openxmlformats.org/officeDocument/2006/relationships" xmlns:m="http://schemas.openxmlformats.org/officeDocument/2006/math" xmlns:v="urn:schemas-microsoft-com:vml" xmlns:wp14="http://schemas.microsoft.com/office/word/2010/wordprocessingDrawing" xmlns:wp="http://schemas.openxmlformats.org/drawingml/2006/wordprocessingDrawing" xmlns:w10="urn:schemas-microsoft-com:office:word" xmlns:w="http://schemas.openxmlformats.org/wordprocessingml/2006/main" xmlns:w14="http://schemas.microsoft.com/office/word/2010/wordml" xmlns:w15="http://schemas.microsoft.com/office/word/2012/wordml" xmlns:w16se="http://schemas.microsoft.com/office/word/2015/wordml/symex" xmlns:wpg="http://schemas.microsoft.com/office/word/2010/wordprocessingGroup" xmlns:wpi="http://schemas.microsoft.com/office/word/2010/wordprocessingInk" xmlns:wne="http://schemas.microsoft.com/office/word/2006/wordml" xmlns:wps="http://schemas.microsoft.com/office/word/2010/wordprocessingShape" mc:Ignorable="w14 w15 w16se wp14">
+<w:document xmlns:o="urn:schemas-microsoft-com:office:office" xmlns:r="http://schemas.openxmlformats.org/officeDocument/2006/relationships" xmlns:v="urn:schemas-microsoft-com:vml" xmlns:w="http://schemas.openxmlformats.org/wordprocessingml/2006/main" xmlns:w10="urn:schemas-microsoft-com:office:word" xmlns:wp="http://schemas.openxmlformats.org/drawingml/2006/wordprocessingDrawing" xmlns:wps="http://schemas.microsoft.com/office/word/2010/wordprocessingShape" xmlns:wpg="http://schemas.microsoft.com/office/word/2010/wordprocessingGroup" xmlns:mc="http://schemas.openxmlformats.org/markup-compatibility/2006" xmlns:wp14="http://schemas.microsoft.com/office/word/2010/wordprocessingDrawing" xmlns:w14="http://schemas.microsoft.com/office/word/2010/wordml" mc:Ignorable="w14 wp14">
   <w:body>
     <w:p>
       <w:pPr>
         <w:pStyle w:val="Title"/>
-      </w:pPr>
-      <w:r>
-        <w:t xml:space="preserve">User test: </w:t>
-      </w:r>
-      <w:proofErr w:type="spellStart"/>
-      <w:r>
-        <w:t>AnnaBot</w:t>
-      </w:r>
-      <w:proofErr w:type="spellEnd"/>
-    </w:p>
-    <w:p/>
-    <w:p>
-      <w:r>
-        <w:t>Name of user:</w:t>
-      </w:r>
-    </w:p>
-    <w:p/>
-    <w:p>
-      <w:r>
-        <w:t>Task:</w:t>
-      </w:r>
-      <w:bookmarkStart w:id="0" w:name="_GoBack"/>
-      <w:bookmarkEnd w:id="0"/>
-    </w:p>
-    <w:p>
-      <w:r>
-        <w:t xml:space="preserve">Switch major from </w:t>
-      </w:r>
-      <w:proofErr w:type="spellStart"/>
-      <w:r>
-        <w:t>ComTech</w:t>
-      </w:r>
-      <w:proofErr w:type="spellEnd"/>
-      <w:r>
-        <w:t xml:space="preserve"> to Computer Science after going 2 </w:t>
-      </w:r>
-      <w:r>
-        <w:t>semesters</w:t>
-      </w:r>
-      <w:r>
-        <w:t xml:space="preserve"> of the study</w:t>
-      </w:r>
-    </w:p>
-    <w:p/>
-    <w:p>
-      <w:r>
-        <w:t>Problem:</w:t>
-      </w:r>
-    </w:p>
-    <w:p>
-      <w:r>
-        <w:t>Reason:</w:t>
-      </w:r>
-    </w:p>
-    <w:p>
-      <w:r>
-        <w:t>Solution:</w:t>
-      </w:r>
-    </w:p>
-    <w:p/>
-    <w:p>
-      <w:r>
-        <w:t>Problem:</w:t>
-      </w:r>
-    </w:p>
-    <w:p>
-      <w:r>
-        <w:t>Reason:</w:t>
-      </w:r>
-    </w:p>
-    <w:p>
-      <w:r>
-        <w:t>Solution:</w:t>
-      </w:r>
-    </w:p>
-    <w:p/>
-    <w:p/>
-    <w:p>
-      <w:r>
-        <w:t>Problem:</w:t>
-      </w:r>
-    </w:p>
-    <w:p>
-      <w:r>
-        <w:t>Reason:</w:t>
-      </w:r>
-    </w:p>
-    <w:p>
-      <w:r>
-        <w:t>Solution:</w:t>
-      </w:r>
-    </w:p>
-    <w:p/>
+        <w:rPr/>
+      </w:pPr>
+      <w:r>
+        <w:rPr/>
+        <w:t>User test: AnnaBot</w:t>
+      </w:r>
+    </w:p>
+    <w:p>
+      <w:pPr>
+        <w:pStyle w:val="Normal"/>
+        <w:rPr/>
+      </w:pPr>
+      <w:r>
+        <w:rPr/>
+      </w:r>
+    </w:p>
+    <w:p>
+      <w:pPr>
+        <w:pStyle w:val="Normal"/>
+        <w:rPr/>
+      </w:pPr>
+      <w:r>
+        <w:rPr/>
+        <w:t xml:space="preserve">Name of user: </w:t>
+      </w:r>
+      <w:r>
+        <w:rPr/>
+        <w:t>Arthur</w:t>
+      </w:r>
+    </w:p>
+    <w:p>
+      <w:pPr>
+        <w:pStyle w:val="Normal"/>
+        <w:rPr/>
+      </w:pPr>
+      <w:r>
+        <w:rPr/>
+        <w:t>Task: Switch major from ComTech to Computer Science after going 2 semesters of the study</w:t>
+      </w:r>
+    </w:p>
+    <w:p>
+      <w:pPr>
+        <w:pStyle w:val="Normal"/>
+        <w:rPr/>
+      </w:pPr>
+      <w:r>
+        <w:rPr/>
+      </w:r>
+    </w:p>
+    <w:p>
+      <w:pPr>
+        <w:pStyle w:val="Normal"/>
+        <w:rPr/>
+      </w:pPr>
+      <w:r>
+        <w:rPr/>
+        <w:t xml:space="preserve">Problem: </w:t>
+      </w:r>
+      <w:r>
+        <w:rPr/>
+        <w:t>Don’t immediately know which courses he has taken</w:t>
+      </w:r>
+    </w:p>
+    <w:p>
+      <w:pPr>
+        <w:pStyle w:val="Normal"/>
+        <w:rPr/>
+      </w:pPr>
+      <w:r>
+        <w:rPr/>
+        <w:t xml:space="preserve">Reason: </w:t>
+      </w:r>
+      <w:r>
+        <w:rPr/>
+        <w:t>Green color for completed courses is not intuitive</w:t>
+      </w:r>
+    </w:p>
+    <w:p>
+      <w:pPr>
+        <w:pStyle w:val="Normal"/>
+        <w:rPr/>
+      </w:pPr>
+      <w:r>
+        <w:rPr/>
+        <w:t xml:space="preserve">Solution: </w:t>
+      </w:r>
+      <w:r>
+        <w:rPr/>
+        <w:t>Create easy to read instructions on the front page of the application</w:t>
+      </w:r>
+    </w:p>
+    <w:p>
+      <w:pPr>
+        <w:pStyle w:val="Normal"/>
+        <w:rPr/>
+      </w:pPr>
+      <w:r>
+        <w:rPr/>
+      </w:r>
+    </w:p>
+    <w:p>
+      <w:pPr>
+        <w:pStyle w:val="Normal"/>
+        <w:rPr/>
+      </w:pPr>
+      <w:r>
+        <w:rPr/>
+        <w:t xml:space="preserve">Problem: </w:t>
+      </w:r>
+      <w:r>
+        <w:rPr/>
+        <w:t>Difficult to choose how many semesters the user has taken</w:t>
+      </w:r>
+    </w:p>
+    <w:p>
+      <w:pPr>
+        <w:pStyle w:val="Normal"/>
+        <w:rPr/>
+      </w:pPr>
+      <w:r>
+        <w:rPr/>
+        <w:t xml:space="preserve">Reason: </w:t>
+      </w:r>
+      <w:r>
+        <w:rPr/>
+        <w:t>Year slider is not intuitive</w:t>
+      </w:r>
+    </w:p>
+    <w:p>
+      <w:pPr>
+        <w:pStyle w:val="Normal"/>
+        <w:rPr/>
+      </w:pPr>
+      <w:r>
+        <w:rPr/>
+        <w:t xml:space="preserve">Solution: </w:t>
+      </w:r>
+      <w:r>
+        <w:rPr/>
+        <w:t>Create easy to read instructions on the front page of the application</w:t>
+      </w:r>
+    </w:p>
+    <w:p>
+      <w:pPr>
+        <w:pStyle w:val="Normal"/>
+        <w:rPr/>
+      </w:pPr>
+      <w:r>
+        <w:rPr/>
+      </w:r>
+    </w:p>
+    <w:p>
+      <w:pPr>
+        <w:pStyle w:val="Normal"/>
+        <w:rPr/>
+      </w:pPr>
+      <w:r>
+        <w:rPr/>
+      </w:r>
+    </w:p>
+    <w:p>
+      <w:pPr>
+        <w:pStyle w:val="Normal"/>
+        <w:rPr/>
+      </w:pPr>
+      <w:r>
+        <w:rPr/>
+        <w:t xml:space="preserve">Name of user: </w:t>
+      </w:r>
+      <w:r>
+        <w:rPr/>
+        <w:t>Erik</w:t>
+      </w:r>
+    </w:p>
+    <w:p>
+      <w:pPr>
+        <w:pStyle w:val="Normal"/>
+        <w:rPr/>
+      </w:pPr>
+      <w:r>
+        <w:rPr/>
+        <w:t>Task: Switch major from ComTech to Computer Science after going 2 semesters of the study</w:t>
+      </w:r>
+    </w:p>
+    <w:p>
+      <w:pPr>
+        <w:pStyle w:val="Normal"/>
+        <w:rPr/>
+      </w:pPr>
+      <w:r>
+        <w:rPr/>
+      </w:r>
+    </w:p>
+    <w:p>
+      <w:pPr>
+        <w:pStyle w:val="Normal"/>
+        <w:rPr/>
+      </w:pPr>
+      <w:r>
+        <w:rPr/>
+        <w:t xml:space="preserve">Problem: </w:t>
+      </w:r>
+      <w:r>
+        <w:rPr/>
+        <w:t>Not content with final study plan</w:t>
+      </w:r>
+    </w:p>
+    <w:p>
+      <w:pPr>
+        <w:pStyle w:val="Normal"/>
+        <w:rPr/>
+      </w:pPr>
+      <w:r>
+        <w:rPr/>
+        <w:t>Reason: Want more influence on the final study plan</w:t>
+      </w:r>
+    </w:p>
+    <w:p>
+      <w:pPr>
+        <w:pStyle w:val="Normal"/>
+        <w:rPr/>
+      </w:pPr>
+      <w:r>
+        <w:rPr/>
+        <w:t>Solution: Have multiple final study plans which the student can choose between</w:t>
+      </w:r>
+    </w:p>
+    <w:p>
+      <w:pPr>
+        <w:pStyle w:val="Normal"/>
+        <w:rPr/>
+      </w:pPr>
+      <w:r>
+        <w:rPr/>
+      </w:r>
+    </w:p>
+    <w:p>
+      <w:pPr>
+        <w:pStyle w:val="Normal"/>
+        <w:rPr/>
+      </w:pPr>
+      <w:r>
+        <w:rPr/>
+        <w:t xml:space="preserve">Problem: </w:t>
+      </w:r>
+      <w:r>
+        <w:rPr/>
+        <w:t>Not content with exam dates</w:t>
+      </w:r>
+    </w:p>
+    <w:p>
+      <w:pPr>
+        <w:pStyle w:val="Normal"/>
+        <w:rPr/>
+      </w:pPr>
+      <w:r>
+        <w:rPr/>
+        <w:t>Reason: Spring semester course have exam in autumn</w:t>
+      </w:r>
+    </w:p>
+    <w:p>
+      <w:pPr>
+        <w:pStyle w:val="Normal"/>
+        <w:rPr/>
+      </w:pPr>
+      <w:r>
+        <w:rPr/>
+        <w:t>Solution: Fix the database</w:t>
+      </w:r>
+    </w:p>
+    <w:p>
+      <w:pPr>
+        <w:pStyle w:val="Normal"/>
+        <w:rPr/>
+      </w:pPr>
+      <w:r>
+        <w:rPr/>
+      </w:r>
+    </w:p>
+    <w:p>
+      <w:pPr>
+        <w:pStyle w:val="Normal"/>
+        <w:rPr/>
+      </w:pPr>
+      <w:r>
+        <w:rPr/>
+      </w:r>
+    </w:p>
+    <w:p>
+      <w:pPr>
+        <w:pStyle w:val="Normal"/>
+        <w:rPr/>
+      </w:pPr>
+      <w:r>
+        <w:rPr/>
+        <w:t>Problem: Some courses that is only lectured in the spring, is recommended taken in the autumn and vice versa</w:t>
+      </w:r>
+    </w:p>
+    <w:p>
+      <w:pPr>
+        <w:pStyle w:val="Normal"/>
+        <w:rPr/>
+      </w:pPr>
+      <w:r>
+        <w:rPr/>
+        <w:t xml:space="preserve">Reason: Mistakes in the selector </w:t>
+      </w:r>
+    </w:p>
+    <w:p>
+      <w:pPr>
+        <w:pStyle w:val="Normal"/>
+        <w:rPr/>
+      </w:pPr>
+      <w:r>
+        <w:rPr/>
+        <w:t>Solution: Fix the selector</w:t>
+      </w:r>
+    </w:p>
+    <w:p>
+      <w:pPr>
+        <w:pStyle w:val="Normal"/>
+        <w:rPr/>
+      </w:pPr>
+      <w:r>
+        <w:rPr/>
+      </w:r>
+    </w:p>
+    <w:p>
+      <w:pPr>
+        <w:pStyle w:val="Normal"/>
+        <w:rPr/>
+      </w:pPr>
+      <w:r>
+        <w:rPr/>
+      </w:r>
+    </w:p>
+    <w:p>
+      <w:pPr>
+        <w:pStyle w:val="Normal"/>
+        <w:rPr/>
+      </w:pPr>
+      <w:r>
+        <w:rPr/>
+        <w:t xml:space="preserve">Name of user: </w:t>
+      </w:r>
+      <w:r>
+        <w:rPr/>
+        <w:t>Erling</w:t>
+      </w:r>
+    </w:p>
+    <w:p>
+      <w:pPr>
+        <w:pStyle w:val="Normal"/>
+        <w:rPr/>
+      </w:pPr>
+      <w:r>
+        <w:rPr/>
+        <w:t>Task: Switch major from ComTech to Computer Science after going 2 semesters of the study</w:t>
+      </w:r>
+    </w:p>
+    <w:p>
+      <w:pPr>
+        <w:pStyle w:val="Normal"/>
+        <w:rPr/>
+      </w:pPr>
+      <w:r>
+        <w:rPr/>
+      </w:r>
+    </w:p>
+    <w:p>
+      <w:pPr>
+        <w:pStyle w:val="Normal"/>
+        <w:rPr/>
+      </w:pPr>
+      <w:r>
+        <w:rPr/>
+        <w:t xml:space="preserve">Problem: </w:t>
+      </w:r>
+      <w:r>
+        <w:rPr/>
+        <w:t>Don’t like the year slider</w:t>
+      </w:r>
+    </w:p>
+    <w:p>
+      <w:pPr>
+        <w:pStyle w:val="Normal"/>
+        <w:rPr/>
+      </w:pPr>
+      <w:r>
+        <w:rPr/>
+        <w:t>Reason: Not intuitive</w:t>
+      </w:r>
+    </w:p>
+    <w:p>
+      <w:pPr>
+        <w:pStyle w:val="Normal"/>
+        <w:rPr/>
+      </w:pPr>
+      <w:r>
+        <w:rPr/>
+        <w:t>Solution: Make slider labaled sith semester instead of years</w:t>
+      </w:r>
+    </w:p>
+    <w:p>
+      <w:pPr>
+        <w:pStyle w:val="Normal"/>
+        <w:rPr/>
+      </w:pPr>
+      <w:r>
+        <w:rPr/>
+      </w:r>
+    </w:p>
+    <w:p>
+      <w:pPr>
+        <w:pStyle w:val="Normal"/>
+        <w:rPr/>
+      </w:pPr>
+      <w:r>
+        <w:rPr/>
+        <w:t xml:space="preserve">Problem: </w:t>
+      </w:r>
+      <w:r>
+        <w:rPr/>
+        <w:t>What happened when pressed ‘bekreft’?</w:t>
+      </w:r>
+    </w:p>
+    <w:p>
+      <w:pPr>
+        <w:pStyle w:val="Normal"/>
+        <w:rPr/>
+      </w:pPr>
+      <w:r>
+        <w:rPr/>
+        <w:t>Reason: Not intuitve because both before and after is using the same layout</w:t>
+      </w:r>
+    </w:p>
+    <w:p>
+      <w:pPr>
+        <w:pStyle w:val="Normal"/>
+        <w:rPr/>
+      </w:pPr>
+      <w:r>
+        <w:rPr/>
+        <w:t>Solution: Slight change in GUI when user press ‘bekreft’</w:t>
+      </w:r>
+    </w:p>
+    <w:p>
+      <w:pPr>
+        <w:pStyle w:val="Normal"/>
+        <w:rPr/>
+      </w:pPr>
+      <w:r>
+        <w:rPr/>
+      </w:r>
+    </w:p>
+    <w:p>
+      <w:pPr>
+        <w:pStyle w:val="Normal"/>
+        <w:rPr/>
+      </w:pPr>
+      <w:r>
+        <w:rPr/>
+        <w:t xml:space="preserve">Problem: </w:t>
+      </w:r>
+      <w:r>
+        <w:rPr/>
+        <w:t>Don’t like naming of semesters after ‘bekreft’</w:t>
+      </w:r>
+    </w:p>
+    <w:p>
+      <w:pPr>
+        <w:pStyle w:val="Normal"/>
+        <w:rPr/>
+      </w:pPr>
+      <w:r>
+        <w:rPr/>
+        <w:t>Reason: Semester 1 after, is not necessarily the users 1. semester</w:t>
+      </w:r>
+    </w:p>
+    <w:p>
+      <w:pPr>
+        <w:pStyle w:val="Normal"/>
+        <w:spacing w:before="0" w:after="160"/>
+        <w:rPr/>
+      </w:pPr>
+      <w:r>
+        <w:rPr/>
+        <w:t>Solution: Call is semester 3 if the user has gone 2 semesters</w:t>
+      </w:r>
+    </w:p>
     <w:sectPr>
+      <w:type w:val="nextPage"/>
       <w:pgSz w:w="12240" w:h="15840"/>
-      <w:pgMar w:top="1440" w:right="1440" w:bottom="1440" w:left="1440" w:header="720" w:footer="720" w:gutter="0"/>
-      <w:cols w:space="720"/>
-      <w:docGrid w:linePitch="360"/>
+      <w:pgMar w:left="1440" w:right="1440" w:header="0" w:top="1440" w:footer="0" w:bottom="1440" w:gutter="0"/>
+      <w:pgNumType w:fmt="decimal"/>
+      <w:formProt w:val="false"/>
+      <w:textDirection w:val="lrTb"/>
+      <w:docGrid w:type="default" w:linePitch="360" w:charSpace="4294965247"/>
     </w:sectPr>
   </w:body>
 </w:document>
 </file>
 
 <file path=word/styles.xml><?xml version="1.0" encoding="utf-8"?>
-<w:styles xmlns:mc="http://schemas.openxmlformats.org/markup-compatibility/2006" xmlns:r="http://schemas.openxmlformats.org/officeDocument/2006/relationships" xmlns:w="http://schemas.openxmlformats.org/wordprocessingml/2006/main" xmlns:w14="http://schemas.microsoft.com/office/word/2010/wordml" xmlns:w15="http://schemas.microsoft.com/office/word/2012/wordml" xmlns:w16se="http://schemas.microsoft.com/office/word/2015/wordml/symex" mc:Ignorable="w14 w15 w16se">
+<w:styles xmlns:w="http://schemas.openxmlformats.org/wordprocessingml/2006/main" xmlns:w14="http://schemas.microsoft.com/office/word/2010/wordml" xmlns:mc="http://schemas.openxmlformats.org/markup-compatibility/2006" mc:Ignorable="w14">
   <w:docDefaults>
     <w:rPrDefault>
       <w:rPr>
-        <w:rFonts w:asciiTheme="minorHAnsi" w:eastAsiaTheme="minorHAnsi" w:hAnsiTheme="minorHAnsi" w:cstheme="minorBidi"/>
+        <w:rFonts w:ascii="Calibri" w:hAnsi="Calibri" w:eastAsia="Calibri" w:cs="" w:asciiTheme="minorHAnsi" w:cstheme="minorBidi" w:eastAsiaTheme="minorHAnsi" w:hAnsiTheme="minorHAnsi"/>
         <w:sz w:val="22"/>
         <w:szCs w:val="22"/>
         <w:lang w:val="en-US" w:eastAsia="en-US" w:bidi="ar-SA"/>
       </w:rPr>
     </w:rPrDefault>
     <w:pPrDefault>
-      <w:pPr>
-        <w:spacing w:after="160" w:line="259" w:lineRule="auto"/>
-      </w:pPr>
+      <w:pPr/>
     </w:pPrDefault>
   </w:docDefaults>
   <w:latentStyles w:defLockedState="0" w:defUIPriority="99" w:defSemiHidden="0" w:defUnhideWhenUsed="0" w:defQFormat="0" w:count="374">
     <w:lsdException w:name="Normal" w:uiPriority="0" w:qFormat="1"/>
     <w:lsdException w:name="heading 1" w:uiPriority="9" w:qFormat="1"/>
-    <w:lsdException w:name="heading 2" w:semiHidden="1" w:uiPriority="9" w:unhideWhenUsed="1" w:qFormat="1"/>
-    <w:lsdException w:name="heading 3" w:semiHidden="1" w:uiPriority="9" w:unhideWhenUsed="1" w:qFormat="1"/>
-    <w:lsdException w:name="heading 4" w:semiHidden="1" w:uiPriority="9" w:unhideWhenUsed="1" w:qFormat="1"/>
-    <w:lsdException w:name="heading 5" w:semiHidden="1" w:uiPriority="9" w:unhideWhenUsed="1" w:qFormat="1"/>
-    <w:lsdException w:name="heading 6" w:semiHidden="1" w:uiPriority="9" w:unhideWhenUsed="1" w:qFormat="1"/>
-    <w:lsdException w:name="heading 7" w:semiHidden="1" w:uiPriority="9" w:unhideWhenUsed="1" w:qFormat="1"/>
-    <w:lsdException w:name="heading 8" w:semiHidden="1" w:uiPriority="9" w:unhideWhenUsed="1" w:qFormat="1"/>
-    <w:lsdException w:name="heading 9" w:semiHidden="1" w:uiPriority="9" w:unhideWhenUsed="1" w:qFormat="1"/>
+    <w:lsdException w:name="heading 2" w:uiPriority="9" w:semiHidden="1" w:unhideWhenUsed="1" w:qFormat="1"/>
+    <w:lsdException w:name="heading 3" w:uiPriority="9" w:semiHidden="1" w:unhideWhenUsed="1" w:qFormat="1"/>
+    <w:lsdException w:name="heading 4" w:uiPriority="9" w:semiHidden="1" w:unhideWhenUsed="1" w:qFormat="1"/>
+    <w:lsdException w:name="heading 5" w:uiPriority="9" w:semiHidden="1" w:unhideWhenUsed="1" w:qFormat="1"/>
+    <w:lsdException w:name="heading 6" w:uiPriority="9" w:semiHidden="1" w:unhideWhenUsed="1" w:qFormat="1"/>
+    <w:lsdException w:name="heading 7" w:uiPriority="9" w:semiHidden="1" w:unhideWhenUsed="1" w:qFormat="1"/>
+    <w:lsdException w:name="heading 8" w:uiPriority="9" w:semiHidden="1" w:unhideWhenUsed="1" w:qFormat="1"/>
+    <w:lsdException w:name="heading 9" w:uiPriority="9" w:semiHidden="1" w:unhideWhenUsed="1" w:qFormat="1"/>
     <w:lsdException w:name="index 1" w:semiHidden="1" w:unhideWhenUsed="1"/>
     <w:lsdException w:name="index 2" w:semiHidden="1" w:unhideWhenUsed="1"/>
     <w:lsdException w:name="index 3" w:semiHidden="1" w:unhideWhenUsed="1"/>
@@ -145,22 +543,22 @@
     <w:lsdException w:name="index 7" w:semiHidden="1" w:unhideWhenUsed="1"/>
     <w:lsdException w:name="index 8" w:semiHidden="1" w:unhideWhenUsed="1"/>
     <w:lsdException w:name="index 9" w:semiHidden="1" w:unhideWhenUsed="1"/>
-    <w:lsdException w:name="toc 1" w:semiHidden="1" w:uiPriority="39" w:unhideWhenUsed="1"/>
-    <w:lsdException w:name="toc 2" w:semiHidden="1" w:uiPriority="39" w:unhideWhenUsed="1"/>
-    <w:lsdException w:name="toc 3" w:semiHidden="1" w:uiPriority="39" w:unhideWhenUsed="1"/>
-    <w:lsdException w:name="toc 4" w:semiHidden="1" w:uiPriority="39" w:unhideWhenUsed="1"/>
-    <w:lsdException w:name="toc 5" w:semiHidden="1" w:uiPriority="39" w:unhideWhenUsed="1"/>
-    <w:lsdException w:name="toc 6" w:semiHidden="1" w:uiPriority="39" w:unhideWhenUsed="1"/>
-    <w:lsdException w:name="toc 7" w:semiHidden="1" w:uiPriority="39" w:unhideWhenUsed="1"/>
-    <w:lsdException w:name="toc 8" w:semiHidden="1" w:uiPriority="39" w:unhideWhenUsed="1"/>
-    <w:lsdException w:name="toc 9" w:semiHidden="1" w:uiPriority="39" w:unhideWhenUsed="1"/>
+    <w:lsdException w:name="toc 1" w:uiPriority="39" w:semiHidden="1" w:unhideWhenUsed="1"/>
+    <w:lsdException w:name="toc 2" w:uiPriority="39" w:semiHidden="1" w:unhideWhenUsed="1"/>
+    <w:lsdException w:name="toc 3" w:uiPriority="39" w:semiHidden="1" w:unhideWhenUsed="1"/>
+    <w:lsdException w:name="toc 4" w:uiPriority="39" w:semiHidden="1" w:unhideWhenUsed="1"/>
+    <w:lsdException w:name="toc 5" w:uiPriority="39" w:semiHidden="1" w:unhideWhenUsed="1"/>
+    <w:lsdException w:name="toc 6" w:uiPriority="39" w:semiHidden="1" w:unhideWhenUsed="1"/>
+    <w:lsdException w:name="toc 7" w:uiPriority="39" w:semiHidden="1" w:unhideWhenUsed="1"/>
+    <w:lsdException w:name="toc 8" w:uiPriority="39" w:semiHidden="1" w:unhideWhenUsed="1"/>
+    <w:lsdException w:name="toc 9" w:uiPriority="39" w:semiHidden="1" w:unhideWhenUsed="1"/>
     <w:lsdException w:name="Normal Indent" w:semiHidden="1" w:unhideWhenUsed="1"/>
     <w:lsdException w:name="footnote text" w:semiHidden="1" w:unhideWhenUsed="1"/>
     <w:lsdException w:name="annotation text" w:semiHidden="1" w:unhideWhenUsed="1"/>
     <w:lsdException w:name="header" w:semiHidden="1" w:unhideWhenUsed="1"/>
     <w:lsdException w:name="footer" w:semiHidden="1" w:unhideWhenUsed="1"/>
     <w:lsdException w:name="index heading" w:semiHidden="1" w:unhideWhenUsed="1"/>
-    <w:lsdException w:name="caption" w:semiHidden="1" w:uiPriority="35" w:unhideWhenUsed="1" w:qFormat="1"/>
+    <w:lsdException w:name="caption" w:uiPriority="35" w:semiHidden="1" w:unhideWhenUsed="1" w:qFormat="1"/>
     <w:lsdException w:name="table of figures" w:semiHidden="1" w:unhideWhenUsed="1"/>
     <w:lsdException w:name="envelope address" w:semiHidden="1" w:unhideWhenUsed="1"/>
     <w:lsdException w:name="envelope return" w:semiHidden="1" w:unhideWhenUsed="1"/>
@@ -191,7 +589,7 @@
     <w:lsdException w:name="Title" w:uiPriority="10" w:qFormat="1"/>
     <w:lsdException w:name="Closing" w:semiHidden="1" w:unhideWhenUsed="1"/>
     <w:lsdException w:name="Signature" w:semiHidden="1" w:unhideWhenUsed="1"/>
-    <w:lsdException w:name="Default Paragraph Font" w:semiHidden="1" w:uiPriority="1" w:unhideWhenUsed="1"/>
+    <w:lsdException w:name="Default Paragraph Font" w:uiPriority="1" w:semiHidden="1" w:unhideWhenUsed="1"/>
     <w:lsdException w:name="Body Text" w:semiHidden="1" w:unhideWhenUsed="1"/>
     <w:lsdException w:name="Body Text Indent" w:semiHidden="1" w:unhideWhenUsed="1"/>
     <w:lsdException w:name="List Continue" w:semiHidden="1" w:unhideWhenUsed="1"/>
@@ -391,8 +789,8 @@
     <w:lsdException w:name="Subtle Reference" w:uiPriority="31" w:qFormat="1"/>
     <w:lsdException w:name="Intense Reference" w:uiPriority="32" w:qFormat="1"/>
     <w:lsdException w:name="Book Title" w:uiPriority="33" w:qFormat="1"/>
-    <w:lsdException w:name="Bibliography" w:semiHidden="1" w:uiPriority="37" w:unhideWhenUsed="1"/>
-    <w:lsdException w:name="TOC Heading" w:semiHidden="1" w:uiPriority="39" w:unhideWhenUsed="1" w:qFormat="1"/>
+    <w:lsdException w:name="Bibliography" w:uiPriority="37" w:semiHidden="1" w:unhideWhenUsed="1"/>
+    <w:lsdException w:name="TOC Heading" w:uiPriority="39" w:semiHidden="1" w:unhideWhenUsed="1" w:qFormat="1"/>
     <w:lsdException w:name="Plain Table 1" w:uiPriority="41"/>
     <w:lsdException w:name="Plain Table 2" w:uiPriority="42"/>
     <w:lsdException w:name="Plain Table 3" w:uiPriority="43"/>
@@ -501,15 +899,128 @@
     <w:lsdException w:name="Smart Hyperlink" w:semiHidden="1" w:unhideWhenUsed="1"/>
     <w:lsdException w:name="Hashtag" w:semiHidden="1" w:unhideWhenUsed="1"/>
   </w:latentStyles>
-  <w:style w:type="paragraph" w:default="1" w:styleId="Normal">
+  <w:style w:type="paragraph" w:styleId="Normal" w:default="1">
     <w:name w:val="Normal"/>
     <w:qFormat/>
+    <w:pPr>
+      <w:widowControl/>
+      <w:bidi w:val="0"/>
+      <w:spacing w:lineRule="auto" w:line="259" w:before="0" w:after="160"/>
+      <w:jc w:val="left"/>
+    </w:pPr>
+    <w:rPr>
+      <w:rFonts w:ascii="Calibri" w:hAnsi="Calibri" w:eastAsia="Calibri" w:cs="" w:asciiTheme="minorHAnsi" w:cstheme="minorBidi" w:eastAsiaTheme="minorHAnsi" w:hAnsiTheme="minorHAnsi"/>
+      <w:color w:val="auto"/>
+      <w:sz w:val="22"/>
+      <w:szCs w:val="22"/>
+      <w:lang w:val="en-US" w:eastAsia="en-US" w:bidi="ar-SA"/>
+    </w:rPr>
   </w:style>
-  <w:style w:type="character" w:default="1" w:styleId="DefaultParagraphFont">
+  <w:style w:type="character" w:styleId="DefaultParagraphFont" w:default="1">
     <w:name w:val="Default Paragraph Font"/>
     <w:uiPriority w:val="1"/>
     <w:semiHidden/>
     <w:unhideWhenUsed/>
+    <w:qFormat/>
+    <w:rPr/>
+  </w:style>
+  <w:style w:type="character" w:styleId="TitleChar" w:customStyle="1">
+    <w:name w:val="Title Char"/>
+    <w:basedOn w:val="DefaultParagraphFont"/>
+    <w:link w:val="Title"/>
+    <w:uiPriority w:val="10"/>
+    <w:qFormat/>
+    <w:rsid w:val="00393e65"/>
+    <w:rPr>
+      <w:rFonts w:ascii="Calibri Light" w:hAnsi="Calibri Light" w:eastAsia="" w:cs="" w:asciiTheme="majorHAnsi" w:cstheme="majorBidi" w:eastAsiaTheme="majorEastAsia" w:hAnsiTheme="majorHAnsi"/>
+      <w:spacing w:val="-10"/>
+      <w:sz w:val="56"/>
+      <w:szCs w:val="56"/>
+    </w:rPr>
+  </w:style>
+  <w:style w:type="paragraph" w:styleId="Heading">
+    <w:name w:val="Heading"/>
+    <w:basedOn w:val="Normal"/>
+    <w:next w:val="TextBody"/>
+    <w:qFormat/>
+    <w:pPr>
+      <w:keepNext/>
+      <w:spacing w:before="240" w:after="120"/>
+    </w:pPr>
+    <w:rPr>
+      <w:rFonts w:ascii="Liberation Sans" w:hAnsi="Liberation Sans" w:eastAsia="Noto Sans CJK SC Regular" w:cs="FreeSans"/>
+      <w:sz w:val="28"/>
+      <w:szCs w:val="28"/>
+    </w:rPr>
+  </w:style>
+  <w:style w:type="paragraph" w:styleId="TextBody">
+    <w:name w:val="Body Text"/>
+    <w:basedOn w:val="Normal"/>
+    <w:pPr>
+      <w:spacing w:lineRule="auto" w:line="288" w:before="0" w:after="140"/>
+    </w:pPr>
+    <w:rPr/>
+  </w:style>
+  <w:style w:type="paragraph" w:styleId="List">
+    <w:name w:val="List"/>
+    <w:basedOn w:val="TextBody"/>
+    <w:pPr/>
+    <w:rPr>
+      <w:rFonts w:cs="FreeSans"/>
+    </w:rPr>
+  </w:style>
+  <w:style w:type="paragraph" w:styleId="Caption">
+    <w:name w:val="Caption"/>
+    <w:basedOn w:val="Normal"/>
+    <w:qFormat/>
+    <w:pPr>
+      <w:suppressLineNumbers/>
+      <w:spacing w:before="120" w:after="120"/>
+    </w:pPr>
+    <w:rPr>
+      <w:rFonts w:cs="FreeSans"/>
+      <w:i/>
+      <w:iCs/>
+      <w:sz w:val="24"/>
+      <w:szCs w:val="24"/>
+    </w:rPr>
+  </w:style>
+  <w:style w:type="paragraph" w:styleId="Index">
+    <w:name w:val="Index"/>
+    <w:basedOn w:val="Normal"/>
+    <w:qFormat/>
+    <w:pPr>
+      <w:suppressLineNumbers/>
+    </w:pPr>
+    <w:rPr>
+      <w:rFonts w:cs="FreeSans"/>
+    </w:rPr>
+  </w:style>
+  <w:style w:type="paragraph" w:styleId="Title">
+    <w:name w:val="Title"/>
+    <w:basedOn w:val="Normal"/>
+    <w:next w:val="Normal"/>
+    <w:link w:val="TitleChar"/>
+    <w:uiPriority w:val="10"/>
+    <w:qFormat/>
+    <w:rsid w:val="00393e65"/>
+    <w:pPr>
+      <w:spacing w:lineRule="auto" w:line="240" w:before="0" w:after="0"/>
+      <w:contextualSpacing/>
+    </w:pPr>
+    <w:rPr>
+      <w:rFonts w:ascii="Calibri Light" w:hAnsi="Calibri Light" w:eastAsia="" w:cs="" w:asciiTheme="majorHAnsi" w:cstheme="majorBidi" w:eastAsiaTheme="majorEastAsia" w:hAnsiTheme="majorHAnsi"/>
+      <w:spacing w:val="-10"/>
+      <w:sz w:val="56"/>
+      <w:szCs w:val="56"/>
+    </w:rPr>
+  </w:style>
+  <w:style w:type="numbering" w:styleId="NoList" w:default="1">
+    <w:name w:val="No List"/>
+    <w:uiPriority w:val="99"/>
+    <w:semiHidden/>
+    <w:unhideWhenUsed/>
+    <w:qFormat/>
   </w:style>
   <w:style w:type="table" w:default="1" w:styleId="TableNormal">
     <w:name w:val="Normal Table"/>
@@ -525,46 +1036,6 @@
         <w:right w:w="108" w:type="dxa"/>
       </w:tblCellMar>
     </w:tblPr>
-  </w:style>
-  <w:style w:type="numbering" w:default="1" w:styleId="NoList">
-    <w:name w:val="No List"/>
-    <w:uiPriority w:val="99"/>
-    <w:semiHidden/>
-    <w:unhideWhenUsed/>
-  </w:style>
-  <w:style w:type="paragraph" w:styleId="Title">
-    <w:name w:val="Title"/>
-    <w:basedOn w:val="Normal"/>
-    <w:next w:val="Normal"/>
-    <w:link w:val="TitleChar"/>
-    <w:uiPriority w:val="10"/>
-    <w:qFormat/>
-    <w:rsid w:val="00393E65"/>
-    <w:pPr>
-      <w:spacing w:after="0" w:line="240" w:lineRule="auto"/>
-      <w:contextualSpacing/>
-    </w:pPr>
-    <w:rPr>
-      <w:rFonts w:asciiTheme="majorHAnsi" w:eastAsiaTheme="majorEastAsia" w:hAnsiTheme="majorHAnsi" w:cstheme="majorBidi"/>
-      <w:spacing w:val="-10"/>
-      <w:kern w:val="28"/>
-      <w:sz w:val="56"/>
-      <w:szCs w:val="56"/>
-    </w:rPr>
-  </w:style>
-  <w:style w:type="character" w:customStyle="1" w:styleId="TitleChar">
-    <w:name w:val="Title Char"/>
-    <w:basedOn w:val="DefaultParagraphFont"/>
-    <w:link w:val="Title"/>
-    <w:uiPriority w:val="10"/>
-    <w:rsid w:val="00393E65"/>
-    <w:rPr>
-      <w:rFonts w:asciiTheme="majorHAnsi" w:eastAsiaTheme="majorEastAsia" w:hAnsiTheme="majorHAnsi" w:cstheme="majorBidi"/>
-      <w:spacing w:val="-10"/>
-      <w:kern w:val="28"/>
-      <w:sz w:val="56"/>
-      <w:szCs w:val="56"/>
-    </w:rPr>
   </w:style>
 </w:styles>
 </file>

</xml_diff>

<commit_message>
updated usertest and database
</commit_message>
<xml_diff>
--- a/User test.docx
+++ b/User test.docx
@@ -28,11 +28,458 @@
       </w:pPr>
       <w:r>
         <w:rPr/>
+        <w:t>Name of user: Arthur</w:t>
+      </w:r>
+    </w:p>
+    <w:p>
+      <w:pPr>
+        <w:pStyle w:val="Normal"/>
+        <w:rPr/>
+      </w:pPr>
+      <w:r>
+        <w:rPr/>
+        <w:t>Task: Switch major from ComTech to Computer Science after going 2 semesters of the study</w:t>
+      </w:r>
+    </w:p>
+    <w:p>
+      <w:pPr>
+        <w:pStyle w:val="Normal"/>
+        <w:rPr/>
+      </w:pPr>
+      <w:r>
+        <w:rPr/>
+      </w:r>
+    </w:p>
+    <w:p>
+      <w:pPr>
+        <w:pStyle w:val="Normal"/>
+        <w:rPr/>
+      </w:pPr>
+      <w:r>
+        <w:rPr/>
+        <w:t>Problem: Don’t immediately know which courses he has taken</w:t>
+      </w:r>
+    </w:p>
+    <w:p>
+      <w:pPr>
+        <w:pStyle w:val="Normal"/>
+        <w:rPr/>
+      </w:pPr>
+      <w:r>
+        <w:rPr/>
+        <w:t>Reason: Green color for completed courses is not intuitive</w:t>
+      </w:r>
+    </w:p>
+    <w:p>
+      <w:pPr>
+        <w:pStyle w:val="Normal"/>
+        <w:rPr/>
+      </w:pPr>
+      <w:r>
+        <w:rPr/>
+        <w:t>Solution: Create easy to read instructions on the front page of the application</w:t>
+      </w:r>
+    </w:p>
+    <w:p>
+      <w:pPr>
+        <w:pStyle w:val="Normal"/>
+        <w:rPr/>
+      </w:pPr>
+      <w:r>
+        <w:rPr/>
+      </w:r>
+    </w:p>
+    <w:p>
+      <w:pPr>
+        <w:pStyle w:val="Normal"/>
+        <w:rPr/>
+      </w:pPr>
+      <w:r>
+        <w:rPr/>
+        <w:t>Problem: Difficult to choose how many semesters the user has taken</w:t>
+      </w:r>
+    </w:p>
+    <w:p>
+      <w:pPr>
+        <w:pStyle w:val="Normal"/>
+        <w:rPr/>
+      </w:pPr>
+      <w:r>
+        <w:rPr/>
+        <w:t>Reason: Year slider is not intuitive</w:t>
+      </w:r>
+    </w:p>
+    <w:p>
+      <w:pPr>
+        <w:pStyle w:val="Normal"/>
+        <w:rPr/>
+      </w:pPr>
+      <w:r>
+        <w:rPr/>
+        <w:t>Solution: Create easy to read instructions on the front page of the application</w:t>
+      </w:r>
+    </w:p>
+    <w:p>
+      <w:pPr>
+        <w:pStyle w:val="Normal"/>
+        <w:rPr/>
+      </w:pPr>
+      <w:r>
+        <w:rPr/>
+      </w:r>
+    </w:p>
+    <w:p>
+      <w:pPr>
+        <w:pStyle w:val="Normal"/>
+        <w:rPr/>
+      </w:pPr>
+      <w:r>
+        <w:rPr/>
+      </w:r>
+    </w:p>
+    <w:p>
+      <w:pPr>
+        <w:pStyle w:val="Normal"/>
+        <w:rPr/>
+      </w:pPr>
+      <w:r>
+        <w:rPr/>
+        <w:t>Name of user: Erik</w:t>
+      </w:r>
+    </w:p>
+    <w:p>
+      <w:pPr>
+        <w:pStyle w:val="Normal"/>
+        <w:rPr/>
+      </w:pPr>
+      <w:r>
+        <w:rPr/>
+        <w:t>Task: Switch major from ComTech to Computer Science after going 2 semesters of the study</w:t>
+      </w:r>
+    </w:p>
+    <w:p>
+      <w:pPr>
+        <w:pStyle w:val="Normal"/>
+        <w:rPr/>
+      </w:pPr>
+      <w:r>
+        <w:rPr/>
+      </w:r>
+    </w:p>
+    <w:p>
+      <w:pPr>
+        <w:pStyle w:val="Normal"/>
+        <w:rPr/>
+      </w:pPr>
+      <w:r>
+        <w:rPr/>
+        <w:t>Problem: Not content with final study plan</w:t>
+      </w:r>
+    </w:p>
+    <w:p>
+      <w:pPr>
+        <w:pStyle w:val="Normal"/>
+        <w:rPr/>
+      </w:pPr>
+      <w:r>
+        <w:rPr/>
+        <w:t>Reason: Want more influence on the final study plan</w:t>
+      </w:r>
+    </w:p>
+    <w:p>
+      <w:pPr>
+        <w:pStyle w:val="Normal"/>
+        <w:rPr/>
+      </w:pPr>
+      <w:r>
+        <w:rPr/>
+        <w:t>Solution: Have multiple final study plans which the student can choose between</w:t>
+      </w:r>
+    </w:p>
+    <w:p>
+      <w:pPr>
+        <w:pStyle w:val="Normal"/>
+        <w:rPr/>
+      </w:pPr>
+      <w:r>
+        <w:rPr/>
+      </w:r>
+    </w:p>
+    <w:p>
+      <w:pPr>
+        <w:pStyle w:val="Normal"/>
+        <w:rPr/>
+      </w:pPr>
+      <w:r>
+        <w:rPr/>
+        <w:t>Problem: Not content with exam dates</w:t>
+      </w:r>
+    </w:p>
+    <w:p>
+      <w:pPr>
+        <w:pStyle w:val="Normal"/>
+        <w:rPr/>
+      </w:pPr>
+      <w:r>
+        <w:rPr/>
+        <w:t>Reason: Spring semester course have exam in autumn</w:t>
+      </w:r>
+    </w:p>
+    <w:p>
+      <w:pPr>
+        <w:pStyle w:val="Normal"/>
+        <w:rPr/>
+      </w:pPr>
+      <w:r>
+        <w:rPr/>
+        <w:t>Solution: Fix the database</w:t>
+      </w:r>
+    </w:p>
+    <w:p>
+      <w:pPr>
+        <w:pStyle w:val="Normal"/>
+        <w:rPr/>
+      </w:pPr>
+      <w:r>
+        <w:rPr/>
+      </w:r>
+    </w:p>
+    <w:p>
+      <w:pPr>
+        <w:pStyle w:val="Normal"/>
+        <w:rPr/>
+      </w:pPr>
+      <w:r>
+        <w:rPr/>
+      </w:r>
+    </w:p>
+    <w:p>
+      <w:pPr>
+        <w:pStyle w:val="Normal"/>
+        <w:rPr/>
+      </w:pPr>
+      <w:r>
+        <w:rPr/>
+      </w:r>
+    </w:p>
+    <w:p>
+      <w:pPr>
+        <w:pStyle w:val="Normal"/>
+        <w:rPr/>
+      </w:pPr>
+      <w:r>
+        <w:rPr/>
+        <w:t>Problem: Some courses that is only lectured in the spring, is recommended taken in the autumn and vice versa</w:t>
+      </w:r>
+    </w:p>
+    <w:p>
+      <w:pPr>
+        <w:pStyle w:val="Normal"/>
+        <w:rPr/>
+      </w:pPr>
+      <w:r>
+        <w:rPr/>
+        <w:t xml:space="preserve">Reason: Mistakes in the selector </w:t>
+      </w:r>
+    </w:p>
+    <w:p>
+      <w:pPr>
+        <w:pStyle w:val="Normal"/>
+        <w:rPr/>
+      </w:pPr>
+      <w:r>
+        <w:rPr/>
+        <w:t>Solution: Fix the selector</w:t>
+      </w:r>
+    </w:p>
+    <w:p>
+      <w:pPr>
+        <w:pStyle w:val="Normal"/>
+        <w:rPr/>
+      </w:pPr>
+      <w:r>
+        <w:rPr/>
+      </w:r>
+    </w:p>
+    <w:p>
+      <w:pPr>
+        <w:pStyle w:val="Normal"/>
+        <w:rPr/>
+      </w:pPr>
+      <w:r>
+        <w:rPr/>
+      </w:r>
+    </w:p>
+    <w:p>
+      <w:pPr>
+        <w:pStyle w:val="Normal"/>
+        <w:rPr/>
+      </w:pPr>
+      <w:r>
+        <w:rPr/>
+        <w:t>Name of user: Erling</w:t>
+      </w:r>
+    </w:p>
+    <w:p>
+      <w:pPr>
+        <w:pStyle w:val="Normal"/>
+        <w:rPr/>
+      </w:pPr>
+      <w:r>
+        <w:rPr/>
+        <w:t>Task: Switch major from ComTech to Computer Science after going 2 semesters of the study</w:t>
+      </w:r>
+    </w:p>
+    <w:p>
+      <w:pPr>
+        <w:pStyle w:val="Normal"/>
+        <w:rPr/>
+      </w:pPr>
+      <w:r>
+        <w:rPr/>
+      </w:r>
+    </w:p>
+    <w:p>
+      <w:pPr>
+        <w:pStyle w:val="Normal"/>
+        <w:rPr/>
+      </w:pPr>
+      <w:r>
+        <w:rPr/>
+        <w:t>Problem: Don’t like the year slider</w:t>
+      </w:r>
+    </w:p>
+    <w:p>
+      <w:pPr>
+        <w:pStyle w:val="Normal"/>
+        <w:rPr/>
+      </w:pPr>
+      <w:r>
+        <w:rPr/>
+        <w:t>Reason: Not intuitive</w:t>
+      </w:r>
+    </w:p>
+    <w:p>
+      <w:pPr>
+        <w:pStyle w:val="Normal"/>
+        <w:rPr/>
+      </w:pPr>
+      <w:r>
+        <w:rPr/>
+        <w:t>Solution: Make slider labaled sith semester instead of years</w:t>
+      </w:r>
+    </w:p>
+    <w:p>
+      <w:pPr>
+        <w:pStyle w:val="Normal"/>
+        <w:rPr/>
+      </w:pPr>
+      <w:r>
+        <w:rPr/>
+      </w:r>
+    </w:p>
+    <w:p>
+      <w:pPr>
+        <w:pStyle w:val="Normal"/>
+        <w:rPr/>
+      </w:pPr>
+      <w:r>
+        <w:rPr/>
+        <w:t>Problem: What happened when pressed ‘bekreft’?</w:t>
+      </w:r>
+    </w:p>
+    <w:p>
+      <w:pPr>
+        <w:pStyle w:val="Normal"/>
+        <w:rPr/>
+      </w:pPr>
+      <w:r>
+        <w:rPr/>
+        <w:t>Reason: Not intuitve because both before and after is using the same layout</w:t>
+      </w:r>
+    </w:p>
+    <w:p>
+      <w:pPr>
+        <w:pStyle w:val="Normal"/>
+        <w:rPr/>
+      </w:pPr>
+      <w:r>
+        <w:rPr/>
+        <w:t>Solution: Slight change in GUI when user press ‘bekreft’</w:t>
+      </w:r>
+    </w:p>
+    <w:p>
+      <w:pPr>
+        <w:pStyle w:val="Normal"/>
+        <w:rPr/>
+      </w:pPr>
+      <w:r>
+        <w:rPr/>
+      </w:r>
+    </w:p>
+    <w:p>
+      <w:pPr>
+        <w:pStyle w:val="Normal"/>
+        <w:rPr/>
+      </w:pPr>
+      <w:r>
+        <w:rPr/>
+        <w:t>Problem: Don’t like naming of semesters after ‘bekreft’</w:t>
+      </w:r>
+    </w:p>
+    <w:p>
+      <w:pPr>
+        <w:pStyle w:val="Normal"/>
+        <w:rPr/>
+      </w:pPr>
+      <w:r>
+        <w:rPr/>
+        <w:t>Reason: Semester 1 after, is not necessarily the users 1. semester</w:t>
+      </w:r>
+    </w:p>
+    <w:p>
+      <w:pPr>
+        <w:pStyle w:val="Normal"/>
+        <w:spacing w:before="0" w:after="160"/>
+        <w:rPr/>
+      </w:pPr>
+      <w:r>
+        <w:rPr/>
+        <w:t>Solution: Call is semester 3 if the user has gone 2 semesters</w:t>
+      </w:r>
+    </w:p>
+    <w:p>
+      <w:pPr>
+        <w:pStyle w:val="Normal"/>
+        <w:spacing w:before="0" w:after="160"/>
+        <w:rPr/>
+      </w:pPr>
+      <w:r>
+        <w:rPr/>
+      </w:r>
+    </w:p>
+    <w:p>
+      <w:pPr>
+        <w:pStyle w:val="Normal"/>
+        <w:spacing w:before="0" w:after="160"/>
+        <w:rPr/>
+      </w:pPr>
+      <w:r>
+        <w:rPr/>
+      </w:r>
+    </w:p>
+    <w:p>
+      <w:pPr>
+        <w:pStyle w:val="Normal"/>
+        <w:rPr/>
+      </w:pPr>
+      <w:r>
+        <w:rPr/>
         <w:t xml:space="preserve">Name of user: </w:t>
       </w:r>
       <w:r>
         <w:rPr/>
-        <w:t>Arthur</w:t>
+        <w:t>Hanna</w:t>
       </w:r>
     </w:p>
     <w:p>
@@ -59,13 +506,14 @@
         <w:pStyle w:val="Normal"/>
         <w:rPr/>
       </w:pPr>
+      <w:bookmarkStart w:id="0" w:name="__DdeLink__46_709806091"/>
       <w:r>
         <w:rPr/>
         <w:t xml:space="preserve">Problem: </w:t>
       </w:r>
       <w:r>
         <w:rPr/>
-        <w:t>Don’t immediately know which courses he has taken</w:t>
+        <w:t>Presses ‘bekreft’ before selecting how many semesters taken, get stuck in a dead end</w:t>
       </w:r>
     </w:p>
     <w:p>
@@ -79,409 +527,51 @@
       </w:r>
       <w:r>
         <w:rPr/>
-        <w:t>Green color for completed courses is not intuitive</w:t>
-      </w:r>
-    </w:p>
-    <w:p>
-      <w:pPr>
-        <w:pStyle w:val="Normal"/>
-        <w:rPr/>
-      </w:pPr>
+        <w:t>There is no way of going back</w:t>
+      </w:r>
+    </w:p>
+    <w:p>
+      <w:pPr>
+        <w:pStyle w:val="Normal"/>
+        <w:rPr/>
+      </w:pPr>
+      <w:bookmarkStart w:id="1" w:name="__DdeLink__46_709806091"/>
       <w:r>
         <w:rPr/>
         <w:t xml:space="preserve">Solution: </w:t>
       </w:r>
-      <w:r>
-        <w:rPr/>
-        <w:t>Create easy to read instructions on the front page of the application</w:t>
-      </w:r>
-    </w:p>
-    <w:p>
-      <w:pPr>
-        <w:pStyle w:val="Normal"/>
-        <w:rPr/>
-      </w:pPr>
-      <w:r>
-        <w:rPr/>
-      </w:r>
-    </w:p>
-    <w:p>
-      <w:pPr>
-        <w:pStyle w:val="Normal"/>
-        <w:rPr/>
-      </w:pPr>
-      <w:r>
-        <w:rPr/>
-        <w:t xml:space="preserve">Problem: </w:t>
-      </w:r>
-      <w:r>
-        <w:rPr/>
-        <w:t>Difficult to choose how many semesters the user has taken</w:t>
-      </w:r>
-    </w:p>
-    <w:p>
-      <w:pPr>
-        <w:pStyle w:val="Normal"/>
-        <w:rPr/>
-      </w:pPr>
-      <w:r>
-        <w:rPr/>
-        <w:t xml:space="preserve">Reason: </w:t>
-      </w:r>
-      <w:r>
-        <w:rPr/>
-        <w:t>Year slider is not intuitive</w:t>
-      </w:r>
-    </w:p>
-    <w:p>
-      <w:pPr>
-        <w:pStyle w:val="Normal"/>
-        <w:rPr/>
-      </w:pPr>
-      <w:r>
-        <w:rPr/>
-        <w:t xml:space="preserve">Solution: </w:t>
-      </w:r>
-      <w:r>
-        <w:rPr/>
-        <w:t>Create easy to read instructions on the front page of the application</w:t>
-      </w:r>
-    </w:p>
-    <w:p>
-      <w:pPr>
-        <w:pStyle w:val="Normal"/>
-        <w:rPr/>
-      </w:pPr>
-      <w:r>
-        <w:rPr/>
-      </w:r>
-    </w:p>
-    <w:p>
-      <w:pPr>
-        <w:pStyle w:val="Normal"/>
-        <w:rPr/>
-      </w:pPr>
-      <w:r>
-        <w:rPr/>
-      </w:r>
-    </w:p>
-    <w:p>
-      <w:pPr>
-        <w:pStyle w:val="Normal"/>
-        <w:rPr/>
-      </w:pPr>
-      <w:r>
-        <w:rPr/>
-        <w:t xml:space="preserve">Name of user: </w:t>
-      </w:r>
-      <w:r>
-        <w:rPr/>
-        <w:t>Erik</w:t>
-      </w:r>
-    </w:p>
-    <w:p>
-      <w:pPr>
-        <w:pStyle w:val="Normal"/>
-        <w:rPr/>
-      </w:pPr>
-      <w:r>
-        <w:rPr/>
-        <w:t>Task: Switch major from ComTech to Computer Science after going 2 semesters of the study</w:t>
-      </w:r>
-    </w:p>
-    <w:p>
-      <w:pPr>
-        <w:pStyle w:val="Normal"/>
-        <w:rPr/>
-      </w:pPr>
-      <w:r>
-        <w:rPr/>
-      </w:r>
-    </w:p>
-    <w:p>
-      <w:pPr>
-        <w:pStyle w:val="Normal"/>
-        <w:rPr/>
-      </w:pPr>
-      <w:r>
-        <w:rPr/>
-        <w:t xml:space="preserve">Problem: </w:t>
-      </w:r>
-      <w:r>
-        <w:rPr/>
-        <w:t>Not content with final study plan</w:t>
-      </w:r>
-    </w:p>
-    <w:p>
-      <w:pPr>
-        <w:pStyle w:val="Normal"/>
-        <w:rPr/>
-      </w:pPr>
-      <w:r>
-        <w:rPr/>
-        <w:t>Reason: Want more influence on the final study plan</w:t>
-      </w:r>
-    </w:p>
-    <w:p>
-      <w:pPr>
-        <w:pStyle w:val="Normal"/>
-        <w:rPr/>
-      </w:pPr>
-      <w:r>
-        <w:rPr/>
-        <w:t>Solution: Have multiple final study plans which the student can choose between</w:t>
-      </w:r>
-    </w:p>
-    <w:p>
-      <w:pPr>
-        <w:pStyle w:val="Normal"/>
-        <w:rPr/>
-      </w:pPr>
-      <w:r>
-        <w:rPr/>
-      </w:r>
-    </w:p>
-    <w:p>
-      <w:pPr>
-        <w:pStyle w:val="Normal"/>
-        <w:rPr/>
-      </w:pPr>
-      <w:r>
-        <w:rPr/>
-        <w:t xml:space="preserve">Problem: </w:t>
-      </w:r>
-      <w:r>
-        <w:rPr/>
-        <w:t>Not content with exam dates</w:t>
-      </w:r>
-    </w:p>
-    <w:p>
-      <w:pPr>
-        <w:pStyle w:val="Normal"/>
-        <w:rPr/>
-      </w:pPr>
-      <w:r>
-        <w:rPr/>
-        <w:t>Reason: Spring semester course have exam in autumn</w:t>
-      </w:r>
-    </w:p>
-    <w:p>
-      <w:pPr>
-        <w:pStyle w:val="Normal"/>
-        <w:rPr/>
-      </w:pPr>
-      <w:r>
-        <w:rPr/>
-        <w:t>Solution: Fix the database</w:t>
-      </w:r>
-    </w:p>
-    <w:p>
-      <w:pPr>
-        <w:pStyle w:val="Normal"/>
-        <w:rPr/>
-      </w:pPr>
-      <w:r>
-        <w:rPr/>
-      </w:r>
-    </w:p>
-    <w:p>
-      <w:pPr>
-        <w:pStyle w:val="Normal"/>
-        <w:rPr/>
-      </w:pPr>
-      <w:r>
-        <w:rPr/>
-      </w:r>
-    </w:p>
-    <w:p>
-      <w:pPr>
-        <w:pStyle w:val="Normal"/>
-        <w:rPr/>
-      </w:pPr>
-      <w:r>
-        <w:rPr/>
-        <w:t>Problem: Some courses that is only lectured in the spring, is recommended taken in the autumn and vice versa</w:t>
-      </w:r>
-    </w:p>
-    <w:p>
-      <w:pPr>
-        <w:pStyle w:val="Normal"/>
-        <w:rPr/>
-      </w:pPr>
-      <w:r>
-        <w:rPr/>
-        <w:t xml:space="preserve">Reason: Mistakes in the selector </w:t>
-      </w:r>
-    </w:p>
-    <w:p>
-      <w:pPr>
-        <w:pStyle w:val="Normal"/>
-        <w:rPr/>
-      </w:pPr>
-      <w:r>
-        <w:rPr/>
-        <w:t>Solution: Fix the selector</w:t>
-      </w:r>
-    </w:p>
-    <w:p>
-      <w:pPr>
-        <w:pStyle w:val="Normal"/>
-        <w:rPr/>
-      </w:pPr>
-      <w:r>
-        <w:rPr/>
-      </w:r>
-    </w:p>
-    <w:p>
-      <w:pPr>
-        <w:pStyle w:val="Normal"/>
-        <w:rPr/>
-      </w:pPr>
-      <w:r>
-        <w:rPr/>
-      </w:r>
-    </w:p>
-    <w:p>
-      <w:pPr>
-        <w:pStyle w:val="Normal"/>
-        <w:rPr/>
-      </w:pPr>
-      <w:r>
-        <w:rPr/>
-        <w:t xml:space="preserve">Name of user: </w:t>
-      </w:r>
-      <w:r>
-        <w:rPr/>
-        <w:t>Erling</w:t>
-      </w:r>
-    </w:p>
-    <w:p>
-      <w:pPr>
-        <w:pStyle w:val="Normal"/>
-        <w:rPr/>
-      </w:pPr>
-      <w:r>
-        <w:rPr/>
-        <w:t>Task: Switch major from ComTech to Computer Science after going 2 semesters of the study</w:t>
-      </w:r>
-    </w:p>
-    <w:p>
-      <w:pPr>
-        <w:pStyle w:val="Normal"/>
-        <w:rPr/>
-      </w:pPr>
-      <w:r>
-        <w:rPr/>
-      </w:r>
-    </w:p>
-    <w:p>
-      <w:pPr>
-        <w:pStyle w:val="Normal"/>
-        <w:rPr/>
-      </w:pPr>
-      <w:r>
-        <w:rPr/>
-        <w:t xml:space="preserve">Problem: </w:t>
-      </w:r>
-      <w:r>
-        <w:rPr/>
-        <w:t>Don’t like the year slider</w:t>
-      </w:r>
-    </w:p>
-    <w:p>
-      <w:pPr>
-        <w:pStyle w:val="Normal"/>
-        <w:rPr/>
-      </w:pPr>
-      <w:r>
-        <w:rPr/>
-        <w:t>Reason: Not intuitive</w:t>
-      </w:r>
-    </w:p>
-    <w:p>
-      <w:pPr>
-        <w:pStyle w:val="Normal"/>
-        <w:rPr/>
-      </w:pPr>
-      <w:r>
-        <w:rPr/>
-        <w:t>Solution: Make slider labaled sith semester instead of years</w:t>
-      </w:r>
-    </w:p>
-    <w:p>
-      <w:pPr>
-        <w:pStyle w:val="Normal"/>
-        <w:rPr/>
-      </w:pPr>
-      <w:r>
-        <w:rPr/>
-      </w:r>
-    </w:p>
-    <w:p>
-      <w:pPr>
-        <w:pStyle w:val="Normal"/>
-        <w:rPr/>
-      </w:pPr>
-      <w:r>
-        <w:rPr/>
-        <w:t xml:space="preserve">Problem: </w:t>
-      </w:r>
-      <w:r>
-        <w:rPr/>
-        <w:t>What happened when pressed ‘bekreft’?</w:t>
-      </w:r>
-    </w:p>
-    <w:p>
-      <w:pPr>
-        <w:pStyle w:val="Normal"/>
-        <w:rPr/>
-      </w:pPr>
-      <w:r>
-        <w:rPr/>
-        <w:t>Reason: Not intuitve because both before and after is using the same layout</w:t>
-      </w:r>
-    </w:p>
-    <w:p>
-      <w:pPr>
-        <w:pStyle w:val="Normal"/>
-        <w:rPr/>
-      </w:pPr>
-      <w:r>
-        <w:rPr/>
-        <w:t>Solution: Slight change in GUI when user press ‘bekreft’</w:t>
-      </w:r>
-    </w:p>
-    <w:p>
-      <w:pPr>
-        <w:pStyle w:val="Normal"/>
-        <w:rPr/>
-      </w:pPr>
-      <w:r>
-        <w:rPr/>
-      </w:r>
-    </w:p>
-    <w:p>
-      <w:pPr>
-        <w:pStyle w:val="Normal"/>
-        <w:rPr/>
-      </w:pPr>
-      <w:r>
-        <w:rPr/>
-        <w:t xml:space="preserve">Problem: </w:t>
-      </w:r>
-      <w:r>
-        <w:rPr/>
-        <w:t>Don’t like naming of semesters after ‘bekreft’</w:t>
-      </w:r>
-    </w:p>
-    <w:p>
-      <w:pPr>
-        <w:pStyle w:val="Normal"/>
-        <w:rPr/>
-      </w:pPr>
-      <w:r>
-        <w:rPr/>
-        <w:t>Reason: Semester 1 after, is not necessarily the users 1. semester</w:t>
+      <w:bookmarkEnd w:id="1"/>
+      <w:r>
+        <w:rPr/>
+        <w:t>Make a way to go back to start</w:t>
+      </w:r>
+    </w:p>
+    <w:p>
+      <w:pPr>
+        <w:pStyle w:val="Normal"/>
+        <w:rPr/>
+      </w:pPr>
+      <w:r>
+        <w:rPr/>
+      </w:r>
+    </w:p>
+    <w:p>
+      <w:pPr>
+        <w:pStyle w:val="Normal"/>
+        <w:rPr/>
+      </w:pPr>
+      <w:r>
+        <w:rPr/>
+      </w:r>
+    </w:p>
+    <w:p>
+      <w:pPr>
+        <w:pStyle w:val="Normal"/>
+        <w:rPr/>
+      </w:pPr>
+      <w:r>
+        <w:rPr/>
+        <w:t>Want to use program to compare the different courses</w:t>
       </w:r>
     </w:p>
     <w:p>
@@ -492,7 +582,7 @@
       </w:pPr>
       <w:r>
         <w:rPr/>
-        <w:t>Solution: Call is semester 3 if the user has gone 2 semesters</w:t>
+        <w:t>Look at when your new study line has the course, so the user can have the courses as the same time as their studymates</w:t>
       </w:r>
     </w:p>
     <w:sectPr>
@@ -514,7 +604,6 @@
     <w:rPrDefault>
       <w:rPr>
         <w:rFonts w:ascii="Calibri" w:hAnsi="Calibri" w:eastAsia="Calibri" w:cs="" w:asciiTheme="minorHAnsi" w:cstheme="minorBidi" w:eastAsiaTheme="minorHAnsi" w:hAnsiTheme="minorHAnsi"/>
-        <w:sz w:val="22"/>
         <w:szCs w:val="22"/>
         <w:lang w:val="en-US" w:eastAsia="en-US" w:bidi="ar-SA"/>
       </w:rPr>
@@ -910,7 +999,7 @@
     </w:pPr>
     <w:rPr>
       <w:rFonts w:ascii="Calibri" w:hAnsi="Calibri" w:eastAsia="Calibri" w:cs="" w:asciiTheme="minorHAnsi" w:cstheme="minorBidi" w:eastAsiaTheme="minorHAnsi" w:hAnsiTheme="minorHAnsi"/>
-      <w:color w:val="auto"/>
+      <w:color w:val="00000A"/>
       <w:sz w:val="22"/>
       <w:szCs w:val="22"/>
       <w:lang w:val="en-US" w:eastAsia="en-US" w:bidi="ar-SA"/>

</xml_diff>